<commit_message>
them api search barcode
</commit_message>
<xml_diff>
--- a/Format API Application Mshopkeeper.docx
+++ b/Format API Application Mshopkeeper.docx
@@ -16,8 +16,17 @@
           <w:b/>
           <w:sz w:val="32"/>
         </w:rPr>
-        <w:t>Format API Application Mshopkeeper</w:t>
+        <w:t xml:space="preserve">Format API Application </w:t>
       </w:r>
+      <w:proofErr w:type="spellStart"/>
+      <w:r>
+        <w:rPr>
+          <w:b/>
+          <w:sz w:val="32"/>
+        </w:rPr>
+        <w:t>Mshopkeeper</w:t>
+      </w:r>
+      <w:proofErr w:type="spellEnd"/>
     </w:p>
     <w:p>
       <w:pPr>
@@ -131,8 +140,13 @@
               <w:t>+ headers: userName, password</w:t>
             </w:r>
             <w:r>
-              <w:t>, companyCode</w:t>
-            </w:r>
+              <w:t xml:space="preserve">, </w:t>
+            </w:r>
+            <w:proofErr w:type="spellStart"/>
+            <w:r>
+              <w:t>companyCode</w:t>
+            </w:r>
+            <w:proofErr w:type="spellEnd"/>
           </w:p>
         </w:tc>
         <w:tc>
@@ -1377,6 +1391,171 @@
                 <w:lang w:val="vi-VN"/>
               </w:rPr>
               <w:t>Localhost:3000/</w:t>
+            </w:r>
+            <w:r>
+              <w:rPr>
+                <w:lang w:val="vi-VN"/>
+              </w:rPr>
+              <w:t>get_model_for_time</w:t>
+            </w:r>
+          </w:p>
+        </w:tc>
+        <w:tc>
+          <w:tcPr>
+            <w:tcW w:w="5580" w:type="dxa"/>
+          </w:tcPr>
+          <w:p>
+            <w:pPr>
+              <w:rPr>
+                <w:lang w:val="vi-VN"/>
+              </w:rPr>
+            </w:pPr>
+          </w:p>
+        </w:tc>
+        <w:tc>
+          <w:tcPr>
+            <w:tcW w:w="1975" w:type="dxa"/>
+          </w:tcPr>
+          <w:p>
+            <w:pPr>
+              <w:rPr>
+                <w:lang w:val="vi-VN"/>
+              </w:rPr>
+            </w:pPr>
+          </w:p>
+        </w:tc>
+      </w:tr>
+      <w:tr>
+        <w:tc>
+          <w:tcPr>
+            <w:tcW w:w="1795" w:type="dxa"/>
+          </w:tcPr>
+          <w:p>
+            <w:pPr>
+              <w:rPr>
+                <w:lang w:val="vi-VN"/>
+              </w:rPr>
+            </w:pPr>
+            <w:r>
+              <w:rPr>
+                <w:lang w:val="vi-VN"/>
+              </w:rPr>
+              <w:t>Localhost:3000/</w:t>
+            </w:r>
+            <w:r>
+              <w:t xml:space="preserve"> </w:t>
+            </w:r>
+            <w:r>
+              <w:rPr>
+                <w:lang w:val="vi-VN"/>
+              </w:rPr>
+              <w:t>get_model_best_sale</w:t>
+            </w:r>
+          </w:p>
+        </w:tc>
+        <w:tc>
+          <w:tcPr>
+            <w:tcW w:w="5580" w:type="dxa"/>
+          </w:tcPr>
+          <w:p>
+            <w:pPr>
+              <w:rPr>
+                <w:lang w:val="vi-VN"/>
+              </w:rPr>
+            </w:pPr>
+          </w:p>
+        </w:tc>
+        <w:tc>
+          <w:tcPr>
+            <w:tcW w:w="1975" w:type="dxa"/>
+          </w:tcPr>
+          <w:p>
+            <w:pPr>
+              <w:rPr>
+                <w:lang w:val="vi-VN"/>
+              </w:rPr>
+            </w:pPr>
+          </w:p>
+        </w:tc>
+      </w:tr>
+      <w:tr>
+        <w:tc>
+          <w:tcPr>
+            <w:tcW w:w="1795" w:type="dxa"/>
+          </w:tcPr>
+          <w:p>
+            <w:pPr>
+              <w:rPr>
+                <w:lang w:val="vi-VN"/>
+              </w:rPr>
+            </w:pPr>
+            <w:r>
+              <w:rPr>
+                <w:lang w:val="vi-VN"/>
+              </w:rPr>
+              <w:t>Localhost:3000/</w:t>
+            </w:r>
+            <w:r>
+              <w:t xml:space="preserve"> </w:t>
+            </w:r>
+            <w:r>
+              <w:rPr>
+                <w:lang w:val="vi-VN"/>
+              </w:rPr>
+              <w:t>get_model_promotion</w:t>
+            </w:r>
+          </w:p>
+        </w:tc>
+        <w:tc>
+          <w:tcPr>
+            <w:tcW w:w="5580" w:type="dxa"/>
+          </w:tcPr>
+          <w:p>
+            <w:pPr>
+              <w:rPr>
+                <w:lang w:val="vi-VN"/>
+              </w:rPr>
+            </w:pPr>
+          </w:p>
+        </w:tc>
+        <w:tc>
+          <w:tcPr>
+            <w:tcW w:w="1975" w:type="dxa"/>
+          </w:tcPr>
+          <w:p>
+            <w:pPr>
+              <w:rPr>
+                <w:lang w:val="vi-VN"/>
+              </w:rPr>
+            </w:pPr>
+          </w:p>
+        </w:tc>
+      </w:tr>
+      <w:tr>
+        <w:tc>
+          <w:tcPr>
+            <w:tcW w:w="1795" w:type="dxa"/>
+          </w:tcPr>
+          <w:p>
+            <w:pPr>
+              <w:rPr>
+                <w:lang w:val="vi-VN"/>
+              </w:rPr>
+            </w:pPr>
+            <w:r>
+              <w:rPr>
+                <w:lang w:val="vi-VN"/>
+              </w:rPr>
+              <w:t>Localhost:3000/</w:t>
+            </w:r>
+            <w:r>
+              <w:t xml:space="preserve"> </w:t>
+            </w:r>
+            <w:r>
+              <w:rPr>
+                <w:lang w:val="vi-VN"/>
+              </w:rPr>
+              <w:t>search_model</w:t>
             </w:r>
             <w:bookmarkStart w:id="0" w:name="_GoBack"/>
             <w:bookmarkEnd w:id="0"/>

</xml_diff>